<commit_message>
Zwave-Arrowhead Course Project commit 07-01-21
</commit_message>
<xml_diff>
--- a/Documentation/SysD System Description-Arrowhead_Zwave_System_Demonstrator.docx
+++ b/Documentation/SysD System Description-Arrowhead_Zwave_System_Demonstrator.docx
@@ -1952,17 +1952,11 @@
       </w:r>
       <w:proofErr w:type="gramStart"/>
       <w:r>
-        <w:t xml:space="preserve">for </w:t>
-      </w:r>
-      <w:r>
-        <w:t>get</w:t>
+        <w:t>for get</w:t>
       </w:r>
       <w:proofErr w:type="gramEnd"/>
       <w:r>
-        <w:t>-setpoint-thermo</w:t>
-      </w:r>
-      <w:r>
-        <w:t xml:space="preserve"> service </w:t>
+        <w:t xml:space="preserve">-setpoint-thermo service </w:t>
       </w:r>
       <w:r>
         <w:t xml:space="preserve">to </w:t>
@@ -2012,28 +2006,13 @@
       </w:r>
       <w:proofErr w:type="gramEnd"/>
       <w:r>
-        <w:t>-setpoint-</w:t>
-      </w:r>
-      <w:r>
-        <w:t>history</w:t>
-      </w:r>
-      <w:r>
-        <w:t xml:space="preserve"> service </w:t>
-      </w:r>
-      <w:r>
-        <w:t xml:space="preserve">to receive the </w:t>
-      </w:r>
-      <w:r>
-        <w:t>records of</w:t>
-      </w:r>
-      <w:r>
-        <w:t xml:space="preserve"> setpoint value </w:t>
-      </w:r>
-      <w:r>
-        <w:t>history</w:t>
-      </w:r>
-      <w:r>
-        <w:t xml:space="preserve"> stored in the </w:t>
+        <w:t xml:space="preserve">-setpoint-history service </w:t>
+      </w:r>
+      <w:r>
+        <w:t xml:space="preserve">to receive the records of setpoint value </w:t>
+      </w:r>
+      <w:r>
+        <w:t xml:space="preserve">history stored in the </w:t>
       </w:r>
       <w:r>
         <w:t xml:space="preserve">Thermostat </w:t>
@@ -2204,20 +2183,1290 @@
     </w:p>
     <w:p>
       <w:pPr>
+        <w:pStyle w:val="BodyText"/>
+        <w:rPr>
+          <w:lang w:val="en-US"/>
+        </w:rPr>
+      </w:pPr>
+    </w:p>
+    <w:p>
+      <w:pPr>
+        <w:pStyle w:val="BodyText"/>
+        <w:ind w:left="1343"/>
+        <w:rPr>
+          <w:lang w:val="en-US"/>
+        </w:rPr>
+      </w:pPr>
+      <w:r>
+        <w:rPr>
+          <w:lang w:val="sv-SE"/>
+        </w:rPr>
+        <mc:AlternateContent>
+          <mc:Choice Requires="wpg">
+            <w:drawing>
+              <wp:anchor distT="0" distB="0" distL="114300" distR="114300" simplePos="0" relativeHeight="251659776" behindDoc="0" locked="0" layoutInCell="1" allowOverlap="1" wp14:anchorId="16E3354F" wp14:editId="52CF1E90">
+                <wp:simplePos x="0" y="0"/>
+                <wp:positionH relativeFrom="column">
+                  <wp:posOffset>-554465</wp:posOffset>
+                </wp:positionH>
+                <wp:positionV relativeFrom="paragraph">
+                  <wp:posOffset>146464</wp:posOffset>
+                </wp:positionV>
+                <wp:extent cx="6628241" cy="4004310"/>
+                <wp:effectExtent l="38100" t="19050" r="20320" b="758190"/>
+                <wp:wrapTopAndBottom/>
+                <wp:docPr id="44" name="Group 56"/>
+                <wp:cNvGraphicFramePr xmlns:a="http://schemas.openxmlformats.org/drawingml/2006/main"/>
+                <a:graphic xmlns:a="http://schemas.openxmlformats.org/drawingml/2006/main">
+                  <a:graphicData uri="http://schemas.microsoft.com/office/word/2010/wordprocessingGroup">
+                    <wpg:wgp>
+                      <wpg:cNvGrpSpPr/>
+                      <wpg:grpSpPr>
+                        <a:xfrm>
+                          <a:off x="0" y="0"/>
+                          <a:ext cx="6628241" cy="4004310"/>
+                          <a:chOff x="0" y="0"/>
+                          <a:chExt cx="8948905" cy="4909596"/>
+                        </a:xfrm>
+                      </wpg:grpSpPr>
+                      <wps:wsp>
+                        <wps:cNvPr id="46" name="Cloud 46"/>
+                        <wps:cNvSpPr/>
+                        <wps:spPr>
+                          <a:xfrm>
+                            <a:off x="0" y="251126"/>
+                            <a:ext cx="4495798" cy="2706306"/>
+                          </a:xfrm>
+                          <a:prstGeom prst="cloud">
+                            <a:avLst/>
+                          </a:prstGeom>
+                          <a:solidFill>
+                            <a:schemeClr val="bg1">
+                              <a:lumMod val="95000"/>
+                            </a:schemeClr>
+                          </a:solidFill>
+                        </wps:spPr>
+                        <wps:style>
+                          <a:lnRef idx="2">
+                            <a:schemeClr val="accent5"/>
+                          </a:lnRef>
+                          <a:fillRef idx="1">
+                            <a:schemeClr val="lt1"/>
+                          </a:fillRef>
+                          <a:effectRef idx="0">
+                            <a:schemeClr val="accent5"/>
+                          </a:effectRef>
+                          <a:fontRef idx="minor">
+                            <a:schemeClr val="dk1"/>
+                          </a:fontRef>
+                        </wps:style>
+                        <wps:bodyPr rtlCol="0" anchor="ctr"/>
+                      </wps:wsp>
+                      <wpg:grpSp>
+                        <wpg:cNvPr id="47" name="Group 47"/>
+                        <wpg:cNvGrpSpPr/>
+                        <wpg:grpSpPr>
+                          <a:xfrm>
+                            <a:off x="27957" y="0"/>
+                            <a:ext cx="8920948" cy="4909596"/>
+                            <a:chOff x="27957" y="0"/>
+                            <a:chExt cx="8920948" cy="4909596"/>
+                          </a:xfrm>
+                        </wpg:grpSpPr>
+                        <pic:pic xmlns:pic="http://schemas.openxmlformats.org/drawingml/2006/picture">
+                          <pic:nvPicPr>
+                            <pic:cNvPr id="48" name="Picture 48"/>
+                            <pic:cNvPicPr>
+                              <a:picLocks noChangeAspect="1"/>
+                            </pic:cNvPicPr>
+                          </pic:nvPicPr>
+                          <pic:blipFill>
+                            <a:blip r:embed="rId10"/>
+                            <a:stretch>
+                              <a:fillRect/>
+                            </a:stretch>
+                          </pic:blipFill>
+                          <pic:spPr>
+                            <a:xfrm>
+                              <a:off x="5060671" y="1702834"/>
+                              <a:ext cx="3888234" cy="3206762"/>
+                            </a:xfrm>
+                            <a:prstGeom prst="roundRect">
+                              <a:avLst>
+                                <a:gd name="adj" fmla="val 8594"/>
+                              </a:avLst>
+                            </a:prstGeom>
+                            <a:solidFill>
+                              <a:srgbClr val="FFFFFF">
+                                <a:shade val="85000"/>
+                              </a:srgbClr>
+                            </a:solidFill>
+                            <a:ln>
+                              <a:noFill/>
+                            </a:ln>
+                            <a:effectLst>
+                              <a:reflection blurRad="12700" stA="38000" endPos="28000" dist="5000" dir="5400000" sy="-100000" algn="bl" rotWithShape="0"/>
+                            </a:effectLst>
+                          </pic:spPr>
+                        </pic:pic>
+                        <wps:wsp>
+                          <wps:cNvPr id="49" name="Rectangle 49"/>
+                          <wps:cNvSpPr/>
+                          <wps:spPr>
+                            <a:xfrm>
+                              <a:off x="488111" y="551141"/>
+                              <a:ext cx="1099457" cy="696687"/>
+                            </a:xfrm>
+                            <a:prstGeom prst="rect">
+                              <a:avLst/>
+                            </a:prstGeom>
+                            <a:solidFill>
+                              <a:schemeClr val="accent4">
+                                <a:lumMod val="75000"/>
+                                <a:lumOff val="25000"/>
+                              </a:schemeClr>
+                            </a:solidFill>
+                          </wps:spPr>
+                          <wps:style>
+                            <a:lnRef idx="1">
+                              <a:schemeClr val="accent1"/>
+                            </a:lnRef>
+                            <a:fillRef idx="3">
+                              <a:schemeClr val="accent1"/>
+                            </a:fillRef>
+                            <a:effectRef idx="2">
+                              <a:schemeClr val="accent1"/>
+                            </a:effectRef>
+                            <a:fontRef idx="minor">
+                              <a:schemeClr val="lt1"/>
+                            </a:fontRef>
+                          </wps:style>
+                          <wps:txbx>
+                            <w:txbxContent>
+                              <w:p>
+                                <w:pPr>
+                                  <w:jc w:val="center"/>
+                                  <w:textAlignment w:val="baseline"/>
+                                </w:pPr>
+                                <w:r>
+                                  <w:rPr>
+                                    <w:rFonts w:hAnsi="Cambria"/>
+                                    <w:color w:val="FFFFFF" w:themeColor="light1"/>
+                                    <w:kern w:val="24"/>
+                                    <w:lang w:val="en-US"/>
+                                  </w:rPr>
+                                  <w:t>Service Registry</w:t>
+                                </w:r>
+                              </w:p>
+                            </w:txbxContent>
+                          </wps:txbx>
+                          <wps:bodyPr rtlCol="0" anchor="ctr"/>
+                        </wps:wsp>
+                        <wps:wsp>
+                          <wps:cNvPr id="50" name="Rectangle 50"/>
+                          <wps:cNvSpPr/>
+                          <wps:spPr>
+                            <a:xfrm>
+                              <a:off x="1698170" y="0"/>
+                              <a:ext cx="1099457" cy="696687"/>
+                            </a:xfrm>
+                            <a:prstGeom prst="rect">
+                              <a:avLst/>
+                            </a:prstGeom>
+                            <a:solidFill>
+                              <a:srgbClr val="00B050"/>
+                            </a:solidFill>
+                          </wps:spPr>
+                          <wps:style>
+                            <a:lnRef idx="1">
+                              <a:schemeClr val="accent1"/>
+                            </a:lnRef>
+                            <a:fillRef idx="3">
+                              <a:schemeClr val="accent1"/>
+                            </a:fillRef>
+                            <a:effectRef idx="2">
+                              <a:schemeClr val="accent1"/>
+                            </a:effectRef>
+                            <a:fontRef idx="minor">
+                              <a:schemeClr val="lt1"/>
+                            </a:fontRef>
+                          </wps:style>
+                          <wps:txbx>
+                            <w:txbxContent>
+                              <w:p>
+                                <w:pPr>
+                                  <w:jc w:val="center"/>
+                                  <w:textAlignment w:val="baseline"/>
+                                </w:pPr>
+                                <w:r>
+                                  <w:rPr>
+                                    <w:rFonts w:hAnsi="Cambria"/>
+                                    <w:color w:val="FFFFFF" w:themeColor="light1"/>
+                                    <w:kern w:val="24"/>
+                                    <w:lang w:val="en-US"/>
+                                  </w:rPr>
+                                  <w:t>Orchestrator</w:t>
+                                </w:r>
+                              </w:p>
+                            </w:txbxContent>
+                          </wps:txbx>
+                          <wps:bodyPr rtlCol="0" anchor="ctr"/>
+                        </wps:wsp>
+                        <wps:wsp>
+                          <wps:cNvPr id="51" name="Rectangle 51"/>
+                          <wps:cNvSpPr/>
+                          <wps:spPr>
+                            <a:xfrm>
+                              <a:off x="3123817" y="112064"/>
+                              <a:ext cx="1099456" cy="696687"/>
+                            </a:xfrm>
+                            <a:prstGeom prst="rect">
+                              <a:avLst/>
+                            </a:prstGeom>
+                            <a:solidFill>
+                              <a:srgbClr val="FF0000"/>
+                            </a:solidFill>
+                          </wps:spPr>
+                          <wps:style>
+                            <a:lnRef idx="1">
+                              <a:schemeClr val="accent1"/>
+                            </a:lnRef>
+                            <a:fillRef idx="3">
+                              <a:schemeClr val="accent1"/>
+                            </a:fillRef>
+                            <a:effectRef idx="2">
+                              <a:schemeClr val="accent1"/>
+                            </a:effectRef>
+                            <a:fontRef idx="minor">
+                              <a:schemeClr val="lt1"/>
+                            </a:fontRef>
+                          </wps:style>
+                          <wps:txbx>
+                            <w:txbxContent>
+                              <w:p>
+                                <w:pPr>
+                                  <w:jc w:val="center"/>
+                                  <w:textAlignment w:val="baseline"/>
+                                </w:pPr>
+                                <w:r>
+                                  <w:rPr>
+                                    <w:rFonts w:hAnsi="Cambria"/>
+                                    <w:color w:val="FFFFFF" w:themeColor="light1"/>
+                                    <w:kern w:val="24"/>
+                                    <w:lang w:val="en-US"/>
+                                  </w:rPr>
+                                  <w:t>Authenticator</w:t>
+                                </w:r>
+                              </w:p>
+                            </w:txbxContent>
+                          </wps:txbx>
+                          <wps:bodyPr rtlCol="0" anchor="ctr"/>
+                        </wps:wsp>
+                        <wps:wsp>
+                          <wps:cNvPr id="55" name="TextBox 8"/>
+                          <wps:cNvSpPr txBox="1"/>
+                          <wps:spPr>
+                            <a:xfrm>
+                              <a:off x="2492827" y="2064803"/>
+                              <a:ext cx="184731" cy="369332"/>
+                            </a:xfrm>
+                            <a:prstGeom prst="rect">
+                              <a:avLst/>
+                            </a:prstGeom>
+                            <a:noFill/>
+                          </wps:spPr>
+                          <wps:bodyPr wrap="square" rtlCol="0">
+                            <a:noAutofit/>
+                          </wps:bodyPr>
+                        </wps:wsp>
+                        <wps:wsp>
+                          <wps:cNvPr id="56" name="TextBox 15"/>
+                          <wps:cNvSpPr txBox="1"/>
+                          <wps:spPr>
+                            <a:xfrm>
+                              <a:off x="6912423" y="2786672"/>
+                              <a:ext cx="184731" cy="369332"/>
+                            </a:xfrm>
+                            <a:prstGeom prst="rect">
+                              <a:avLst/>
+                            </a:prstGeom>
+                            <a:noFill/>
+                          </wps:spPr>
+                          <wps:bodyPr wrap="square" rtlCol="0">
+                            <a:noAutofit/>
+                          </wps:bodyPr>
+                        </wps:wsp>
+                        <wps:wsp>
+                          <wps:cNvPr id="57" name="Rectangle 57"/>
+                          <wps:cNvSpPr/>
+                          <wps:spPr>
+                            <a:xfrm>
+                              <a:off x="27957" y="1622408"/>
+                              <a:ext cx="1304443" cy="549410"/>
+                            </a:xfrm>
+                            <a:prstGeom prst="rect">
+                              <a:avLst/>
+                            </a:prstGeom>
+                          </wps:spPr>
+                          <wps:style>
+                            <a:lnRef idx="1">
+                              <a:schemeClr val="dk1"/>
+                            </a:lnRef>
+                            <a:fillRef idx="2">
+                              <a:schemeClr val="dk1"/>
+                            </a:fillRef>
+                            <a:effectRef idx="1">
+                              <a:schemeClr val="dk1"/>
+                            </a:effectRef>
+                            <a:fontRef idx="minor">
+                              <a:schemeClr val="dk1"/>
+                            </a:fontRef>
+                          </wps:style>
+                          <wps:txbx>
+                            <w:txbxContent>
+                              <w:p>
+                                <w:pPr>
+                                  <w:jc w:val="center"/>
+                                  <w:textAlignment w:val="baseline"/>
+                                </w:pPr>
+                                <w:proofErr w:type="spellStart"/>
+                                <w:r>
+                                  <w:rPr>
+                                    <w:rFonts w:hAnsi="Cambria"/>
+                                    <w:b/>
+                                    <w:bCs/>
+                                    <w:color w:val="000000" w:themeColor="dark1"/>
+                                    <w:kern w:val="24"/>
+                                    <w:lang w:val="en-US"/>
+                                  </w:rPr>
+                                  <w:t>Zwave</w:t>
+                                </w:r>
+                                <w:proofErr w:type="spellEnd"/>
+                                <w:r>
+                                  <w:rPr>
+                                    <w:rFonts w:hAnsi="Cambria"/>
+                                    <w:b/>
+                                    <w:bCs/>
+                                    <w:color w:val="000000" w:themeColor="dark1"/>
+                                    <w:kern w:val="24"/>
+                                    <w:lang w:val="en-US"/>
+                                  </w:rPr>
+                                  <w:t xml:space="preserve"> Consumer</w:t>
+                                </w:r>
+                              </w:p>
+                            </w:txbxContent>
+                          </wps:txbx>
+                          <wps:bodyPr rtlCol="0" anchor="ctr"/>
+                        </wps:wsp>
+                        <wps:wsp>
+                          <wps:cNvPr id="58" name="Rectangle 58"/>
+                          <wps:cNvSpPr/>
+                          <wps:spPr>
+                            <a:xfrm>
+                              <a:off x="3948246" y="1051495"/>
+                              <a:ext cx="1099457" cy="549411"/>
+                            </a:xfrm>
+                            <a:prstGeom prst="rect">
+                              <a:avLst/>
+                            </a:prstGeom>
+                          </wps:spPr>
+                          <wps:style>
+                            <a:lnRef idx="1">
+                              <a:schemeClr val="dk1"/>
+                            </a:lnRef>
+                            <a:fillRef idx="2">
+                              <a:schemeClr val="dk1"/>
+                            </a:fillRef>
+                            <a:effectRef idx="1">
+                              <a:schemeClr val="dk1"/>
+                            </a:effectRef>
+                            <a:fontRef idx="minor">
+                              <a:schemeClr val="dk1"/>
+                            </a:fontRef>
+                          </wps:style>
+                          <wps:txbx>
+                            <w:txbxContent>
+                              <w:p>
+                                <w:pPr>
+                                  <w:jc w:val="center"/>
+                                  <w:textAlignment w:val="baseline"/>
+                                </w:pPr>
+                                <w:r>
+                                  <w:rPr>
+                                    <w:rFonts w:hAnsi="Cambria"/>
+                                    <w:b/>
+                                    <w:bCs/>
+                                    <w:color w:val="000000" w:themeColor="dark1"/>
+                                    <w:kern w:val="24"/>
+                                    <w:lang w:val="en-US"/>
+                                  </w:rPr>
+                                  <w:t>Plug Provider</w:t>
+                                </w:r>
+                              </w:p>
+                            </w:txbxContent>
+                          </wps:txbx>
+                          <wps:bodyPr rtlCol="0" anchor="ctr"/>
+                        </wps:wsp>
+                        <wps:wsp>
+                          <wps:cNvPr id="59" name="Rectangle 59"/>
+                          <wps:cNvSpPr/>
+                          <wps:spPr>
+                            <a:xfrm>
+                              <a:off x="916849" y="2484505"/>
+                              <a:ext cx="1344027" cy="549410"/>
+                            </a:xfrm>
+                            <a:prstGeom prst="rect">
+                              <a:avLst/>
+                            </a:prstGeom>
+                          </wps:spPr>
+                          <wps:style>
+                            <a:lnRef idx="1">
+                              <a:schemeClr val="dk1"/>
+                            </a:lnRef>
+                            <a:fillRef idx="2">
+                              <a:schemeClr val="dk1"/>
+                            </a:fillRef>
+                            <a:effectRef idx="1">
+                              <a:schemeClr val="dk1"/>
+                            </a:effectRef>
+                            <a:fontRef idx="minor">
+                              <a:schemeClr val="dk1"/>
+                            </a:fontRef>
+                          </wps:style>
+                          <wps:txbx>
+                            <w:txbxContent>
+                              <w:p>
+                                <w:pPr>
+                                  <w:jc w:val="center"/>
+                                  <w:textAlignment w:val="baseline"/>
+                                </w:pPr>
+                                <w:proofErr w:type="spellStart"/>
+                                <w:r>
+                                  <w:rPr>
+                                    <w:rFonts w:hAnsi="Cambria"/>
+                                    <w:b/>
+                                    <w:bCs/>
+                                    <w:color w:val="000000" w:themeColor="dark1"/>
+                                    <w:kern w:val="24"/>
+                                    <w:lang w:val="en-US"/>
+                                  </w:rPr>
+                                  <w:t>Zwave</w:t>
+                                </w:r>
+                                <w:proofErr w:type="spellEnd"/>
+                                <w:r>
+                                  <w:rPr>
+                                    <w:rFonts w:hAnsi="Cambria"/>
+                                    <w:b/>
+                                    <w:bCs/>
+                                    <w:color w:val="000000" w:themeColor="dark1"/>
+                                    <w:kern w:val="24"/>
+                                    <w:lang w:val="en-US"/>
+                                  </w:rPr>
+                                  <w:t xml:space="preserve"> Controller Provider</w:t>
+                                </w:r>
+                              </w:p>
+                            </w:txbxContent>
+                          </wps:txbx>
+                          <wps:bodyPr rtlCol="0" anchor="ctr"/>
+                        </wps:wsp>
+                        <wps:wsp>
+                          <wps:cNvPr id="60" name="Straight Arrow Connector 60"/>
+                          <wps:cNvCnPr>
+                            <a:cxnSpLocks/>
+                          </wps:cNvCnPr>
+                          <wps:spPr>
+                            <a:xfrm>
+                              <a:off x="3799761" y="2659862"/>
+                              <a:ext cx="2490610" cy="1180126"/>
+                            </a:xfrm>
+                            <a:prstGeom prst="straightConnector1">
+                              <a:avLst/>
+                            </a:prstGeom>
+                            <a:ln w="28575" cap="flat" cmpd="sng" algn="ctr">
+                              <a:solidFill>
+                                <a:schemeClr val="accent3"/>
+                              </a:solidFill>
+                              <a:prstDash val="sysDash"/>
+                              <a:round/>
+                              <a:headEnd type="none" w="med" len="med"/>
+                              <a:tailEnd type="arrow" w="med" len="med"/>
+                            </a:ln>
+                          </wps:spPr>
+                          <wps:style>
+                            <a:lnRef idx="0">
+                              <a:scrgbClr r="0" g="0" b="0"/>
+                            </a:lnRef>
+                            <a:fillRef idx="0">
+                              <a:scrgbClr r="0" g="0" b="0"/>
+                            </a:fillRef>
+                            <a:effectRef idx="0">
+                              <a:scrgbClr r="0" g="0" b="0"/>
+                            </a:effectRef>
+                            <a:fontRef idx="minor">
+                              <a:schemeClr val="tx1"/>
+                            </a:fontRef>
+                          </wps:style>
+                          <wps:bodyPr/>
+                        </wps:wsp>
+                        <wps:wsp>
+                          <wps:cNvPr id="61" name="Straight Arrow Connector 61"/>
+                          <wps:cNvCnPr>
+                            <a:cxnSpLocks/>
+                          </wps:cNvCnPr>
+                          <wps:spPr>
+                            <a:xfrm flipH="1" flipV="1">
+                              <a:off x="1685539" y="3063496"/>
+                              <a:ext cx="4621305" cy="844288"/>
+                            </a:xfrm>
+                            <a:prstGeom prst="straightConnector1">
+                              <a:avLst/>
+                            </a:prstGeom>
+                            <a:ln w="28575" cap="flat" cmpd="sng" algn="ctr">
+                              <a:solidFill>
+                                <a:schemeClr val="accent3"/>
+                              </a:solidFill>
+                              <a:prstDash val="sysDash"/>
+                              <a:round/>
+                              <a:headEnd type="none" w="med" len="med"/>
+                              <a:tailEnd type="arrow" w="med" len="med"/>
+                            </a:ln>
+                          </wps:spPr>
+                          <wps:style>
+                            <a:lnRef idx="0">
+                              <a:scrgbClr r="0" g="0" b="0"/>
+                            </a:lnRef>
+                            <a:fillRef idx="0">
+                              <a:scrgbClr r="0" g="0" b="0"/>
+                            </a:fillRef>
+                            <a:effectRef idx="0">
+                              <a:scrgbClr r="0" g="0" b="0"/>
+                            </a:effectRef>
+                            <a:fontRef idx="minor">
+                              <a:schemeClr val="tx1"/>
+                            </a:fontRef>
+                          </wps:style>
+                          <wps:bodyPr/>
+                        </wps:wsp>
+                        <wps:wsp>
+                          <wps:cNvPr id="62" name="Oval 62"/>
+                          <wps:cNvSpPr/>
+                          <wps:spPr>
+                            <a:xfrm>
+                              <a:off x="1585008" y="1716431"/>
+                              <a:ext cx="424551" cy="397839"/>
+                            </a:xfrm>
+                            <a:prstGeom prst="ellipse">
+                              <a:avLst/>
+                            </a:prstGeom>
+                            <a:noFill/>
+                            <a:ln>
+                              <a:noFill/>
+                            </a:ln>
+                          </wps:spPr>
+                          <wps:style>
+                            <a:lnRef idx="1">
+                              <a:schemeClr val="accent1"/>
+                            </a:lnRef>
+                            <a:fillRef idx="3">
+                              <a:schemeClr val="accent1"/>
+                            </a:fillRef>
+                            <a:effectRef idx="2">
+                              <a:schemeClr val="accent1"/>
+                            </a:effectRef>
+                            <a:fontRef idx="minor">
+                              <a:schemeClr val="lt1"/>
+                            </a:fontRef>
+                          </wps:style>
+                          <wps:bodyPr rtlCol="0" anchor="ctr"/>
+                        </wps:wsp>
+                        <wps:wsp>
+                          <wps:cNvPr id="63" name="Oval 63"/>
+                          <wps:cNvSpPr/>
+                          <wps:spPr>
+                            <a:xfrm>
+                              <a:off x="3374184" y="1759103"/>
+                              <a:ext cx="424551" cy="397839"/>
+                            </a:xfrm>
+                            <a:prstGeom prst="ellipse">
+                              <a:avLst/>
+                            </a:prstGeom>
+                            <a:noFill/>
+                            <a:ln>
+                              <a:noFill/>
+                            </a:ln>
+                          </wps:spPr>
+                          <wps:style>
+                            <a:lnRef idx="1">
+                              <a:schemeClr val="accent1"/>
+                            </a:lnRef>
+                            <a:fillRef idx="3">
+                              <a:schemeClr val="accent1"/>
+                            </a:fillRef>
+                            <a:effectRef idx="2">
+                              <a:schemeClr val="accent1"/>
+                            </a:effectRef>
+                            <a:fontRef idx="minor">
+                              <a:schemeClr val="lt1"/>
+                            </a:fontRef>
+                          </wps:style>
+                          <wps:bodyPr rtlCol="0" anchor="ctr"/>
+                        </wps:wsp>
+                        <wps:wsp>
+                          <wps:cNvPr id="4097" name="Oval 4097"/>
+                          <wps:cNvSpPr/>
+                          <wps:spPr>
+                            <a:xfrm>
+                              <a:off x="1636824" y="2262023"/>
+                              <a:ext cx="424551" cy="397839"/>
+                            </a:xfrm>
+                            <a:prstGeom prst="ellipse">
+                              <a:avLst/>
+                            </a:prstGeom>
+                            <a:noFill/>
+                            <a:ln>
+                              <a:noFill/>
+                            </a:ln>
+                          </wps:spPr>
+                          <wps:style>
+                            <a:lnRef idx="1">
+                              <a:schemeClr val="accent1"/>
+                            </a:lnRef>
+                            <a:fillRef idx="3">
+                              <a:schemeClr val="accent1"/>
+                            </a:fillRef>
+                            <a:effectRef idx="2">
+                              <a:schemeClr val="accent1"/>
+                            </a:effectRef>
+                            <a:fontRef idx="minor">
+                              <a:schemeClr val="lt1"/>
+                            </a:fontRef>
+                          </wps:style>
+                          <wps:bodyPr rtlCol="0" anchor="ctr"/>
+                        </wps:wsp>
+                        <wps:wsp>
+                          <wps:cNvPr id="4098" name="Oval 4098"/>
+                          <wps:cNvSpPr/>
+                          <wps:spPr>
+                            <a:xfrm>
+                              <a:off x="2907840" y="1466495"/>
+                              <a:ext cx="424551" cy="397839"/>
+                            </a:xfrm>
+                            <a:prstGeom prst="ellipse">
+                              <a:avLst/>
+                            </a:prstGeom>
+                            <a:noFill/>
+                            <a:ln>
+                              <a:noFill/>
+                            </a:ln>
+                          </wps:spPr>
+                          <wps:style>
+                            <a:lnRef idx="1">
+                              <a:schemeClr val="accent1"/>
+                            </a:lnRef>
+                            <a:fillRef idx="3">
+                              <a:schemeClr val="accent1"/>
+                            </a:fillRef>
+                            <a:effectRef idx="2">
+                              <a:schemeClr val="accent1"/>
+                            </a:effectRef>
+                            <a:fontRef idx="minor">
+                              <a:schemeClr val="lt1"/>
+                            </a:fontRef>
+                          </wps:style>
+                          <wps:bodyPr rtlCol="0" anchor="ctr"/>
+                        </wps:wsp>
+                        <wps:wsp>
+                          <wps:cNvPr id="4099" name="Elbow Connector 4100"/>
+                          <wps:cNvCnPr>
+                            <a:cxnSpLocks/>
+                          </wps:cNvCnPr>
+                          <wps:spPr>
+                            <a:xfrm rot="16200000" flipV="1">
+                              <a:off x="4360520" y="1943064"/>
+                              <a:ext cx="2200500" cy="1593348"/>
+                            </a:xfrm>
+                            <a:prstGeom prst="bentConnector3">
+                              <a:avLst>
+                                <a:gd name="adj1" fmla="val 50000"/>
+                              </a:avLst>
+                            </a:prstGeom>
+                            <a:ln w="28575" cap="flat" cmpd="sng" algn="ctr">
+                              <a:solidFill>
+                                <a:schemeClr val="accent3"/>
+                              </a:solidFill>
+                              <a:prstDash val="dash"/>
+                              <a:round/>
+                              <a:headEnd type="none" w="med" len="med"/>
+                              <a:tailEnd type="arrow" w="med" len="med"/>
+                            </a:ln>
+                          </wps:spPr>
+                          <wps:style>
+                            <a:lnRef idx="0">
+                              <a:scrgbClr r="0" g="0" b="0"/>
+                            </a:lnRef>
+                            <a:fillRef idx="0">
+                              <a:scrgbClr r="0" g="0" b="0"/>
+                            </a:fillRef>
+                            <a:effectRef idx="0">
+                              <a:scrgbClr r="0" g="0" b="0"/>
+                            </a:effectRef>
+                            <a:fontRef idx="minor">
+                              <a:schemeClr val="tx1"/>
+                            </a:fontRef>
+                          </wps:style>
+                          <wps:bodyPr/>
+                        </wps:wsp>
+                        <wps:wsp>
+                          <wps:cNvPr id="4100" name="Elbow Connector 82"/>
+                          <wps:cNvCnPr>
+                            <a:cxnSpLocks/>
+                          </wps:cNvCnPr>
+                          <wps:spPr>
+                            <a:xfrm rot="16200000" flipH="1">
+                              <a:off x="4367856" y="1731025"/>
+                              <a:ext cx="2154292" cy="1894055"/>
+                            </a:xfrm>
+                            <a:prstGeom prst="bentConnector3">
+                              <a:avLst>
+                                <a:gd name="adj1" fmla="val 50000"/>
+                              </a:avLst>
+                            </a:prstGeom>
+                            <a:ln w="28575" cap="flat" cmpd="sng" algn="ctr">
+                              <a:solidFill>
+                                <a:schemeClr val="accent3"/>
+                              </a:solidFill>
+                              <a:prstDash val="dash"/>
+                              <a:round/>
+                              <a:headEnd type="none" w="med" len="med"/>
+                              <a:tailEnd type="arrow" w="med" len="med"/>
+                            </a:ln>
+                          </wps:spPr>
+                          <wps:style>
+                            <a:lnRef idx="0">
+                              <a:scrgbClr r="0" g="0" b="0"/>
+                            </a:lnRef>
+                            <a:fillRef idx="0">
+                              <a:scrgbClr r="0" g="0" b="0"/>
+                            </a:fillRef>
+                            <a:effectRef idx="0">
+                              <a:scrgbClr r="0" g="0" b="0"/>
+                            </a:effectRef>
+                            <a:fontRef idx="minor">
+                              <a:schemeClr val="tx1"/>
+                            </a:fontRef>
+                          </wps:style>
+                          <wps:bodyPr/>
+                        </wps:wsp>
+                        <wps:wsp>
+                          <wps:cNvPr id="4102" name="Rectangle 4102"/>
+                          <wps:cNvSpPr/>
+                          <wps:spPr>
+                            <a:xfrm>
+                              <a:off x="2700171" y="2181963"/>
+                              <a:ext cx="1417896" cy="709607"/>
+                            </a:xfrm>
+                            <a:prstGeom prst="rect">
+                              <a:avLst/>
+                            </a:prstGeom>
+                          </wps:spPr>
+                          <wps:style>
+                            <a:lnRef idx="1">
+                              <a:schemeClr val="dk1"/>
+                            </a:lnRef>
+                            <a:fillRef idx="2">
+                              <a:schemeClr val="dk1"/>
+                            </a:fillRef>
+                            <a:effectRef idx="1">
+                              <a:schemeClr val="dk1"/>
+                            </a:effectRef>
+                            <a:fontRef idx="minor">
+                              <a:schemeClr val="dk1"/>
+                            </a:fontRef>
+                          </wps:style>
+                          <wps:txbx>
+                            <w:txbxContent>
+                              <w:p>
+                                <w:pPr>
+                                  <w:jc w:val="center"/>
+                                  <w:textAlignment w:val="baseline"/>
+                                </w:pPr>
+                                <w:r>
+                                  <w:rPr>
+                                    <w:rFonts w:hAnsi="Cambria"/>
+                                    <w:b/>
+                                    <w:bCs/>
+                                    <w:color w:val="000000" w:themeColor="dark1"/>
+                                    <w:kern w:val="24"/>
+                                    <w:lang w:val="en-US"/>
+                                  </w:rPr>
+                                  <w:t>Thermostat</w:t>
+                                </w:r>
+                                <w:r>
+                                  <w:rPr>
+                                    <w:rFonts w:hAnsi="Cambria"/>
+                                    <w:b/>
+                                    <w:bCs/>
+                                    <w:color w:val="000000" w:themeColor="dark1"/>
+                                    <w:kern w:val="24"/>
+                                    <w:lang w:val="en-US"/>
+                                  </w:rPr>
+                                  <w:t xml:space="preserve"> </w:t>
+                                </w:r>
+                                <w:r>
+                                  <w:rPr>
+                                    <w:rFonts w:hAnsi="Cambria"/>
+                                    <w:b/>
+                                    <w:bCs/>
+                                    <w:color w:val="000000" w:themeColor="dark1"/>
+                                    <w:kern w:val="24"/>
+                                    <w:lang w:val="en-US"/>
+                                  </w:rPr>
+                                  <w:t>Provider</w:t>
+                                </w:r>
+                              </w:p>
+                            </w:txbxContent>
+                          </wps:txbx>
+                          <wps:bodyPr rtlCol="0" anchor="ctr"/>
+                        </wps:wsp>
+                        <wps:wsp>
+                          <wps:cNvPr id="4103" name="Straight Arrow Connector 4103"/>
+                          <wps:cNvCnPr>
+                            <a:cxnSpLocks/>
+                          </wps:cNvCnPr>
+                          <wps:spPr>
+                            <a:xfrm>
+                              <a:off x="2016322" y="3033916"/>
+                              <a:ext cx="4290521" cy="806072"/>
+                            </a:xfrm>
+                            <a:prstGeom prst="straightConnector1">
+                              <a:avLst/>
+                            </a:prstGeom>
+                            <a:ln w="28575" cap="flat" cmpd="sng" algn="ctr">
+                              <a:solidFill>
+                                <a:schemeClr val="accent3"/>
+                              </a:solidFill>
+                              <a:prstDash val="sysDash"/>
+                              <a:round/>
+                              <a:headEnd type="none" w="med" len="med"/>
+                              <a:tailEnd type="arrow" w="med" len="med"/>
+                            </a:ln>
+                          </wps:spPr>
+                          <wps:style>
+                            <a:lnRef idx="0">
+                              <a:scrgbClr r="0" g="0" b="0"/>
+                            </a:lnRef>
+                            <a:fillRef idx="0">
+                              <a:scrgbClr r="0" g="0" b="0"/>
+                            </a:fillRef>
+                            <a:effectRef idx="0">
+                              <a:scrgbClr r="0" g="0" b="0"/>
+                            </a:effectRef>
+                            <a:fontRef idx="minor">
+                              <a:schemeClr val="tx1"/>
+                            </a:fontRef>
+                          </wps:style>
+                          <wps:bodyPr/>
+                        </wps:wsp>
+                        <wps:wsp>
+                          <wps:cNvPr id="4104" name="Straight Arrow Connector 4104"/>
+                          <wps:cNvCnPr>
+                            <a:cxnSpLocks/>
+                          </wps:cNvCnPr>
+                          <wps:spPr>
+                            <a:xfrm flipH="1" flipV="1">
+                              <a:off x="3777968" y="2551020"/>
+                              <a:ext cx="2602528" cy="1288968"/>
+                            </a:xfrm>
+                            <a:prstGeom prst="straightConnector1">
+                              <a:avLst/>
+                            </a:prstGeom>
+                            <a:ln w="28575" cap="flat" cmpd="sng" algn="ctr">
+                              <a:solidFill>
+                                <a:schemeClr val="accent3"/>
+                              </a:solidFill>
+                              <a:prstDash val="sysDash"/>
+                              <a:round/>
+                              <a:headEnd type="none" w="med" len="med"/>
+                              <a:tailEnd type="arrow" w="med" len="med"/>
+                            </a:ln>
+                          </wps:spPr>
+                          <wps:style>
+                            <a:lnRef idx="0">
+                              <a:scrgbClr r="0" g="0" b="0"/>
+                            </a:lnRef>
+                            <a:fillRef idx="0">
+                              <a:scrgbClr r="0" g="0" b="0"/>
+                            </a:fillRef>
+                            <a:effectRef idx="0">
+                              <a:scrgbClr r="0" g="0" b="0"/>
+                            </a:effectRef>
+                            <a:fontRef idx="minor">
+                              <a:schemeClr val="tx1"/>
+                            </a:fontRef>
+                          </wps:style>
+                          <wps:bodyPr/>
+                        </wps:wsp>
+                      </wpg:grpSp>
+                    </wpg:wgp>
+                  </a:graphicData>
+                </a:graphic>
+                <wp14:sizeRelH relativeFrom="margin">
+                  <wp14:pctWidth>0</wp14:pctWidth>
+                </wp14:sizeRelH>
+                <wp14:sizeRelV relativeFrom="margin">
+                  <wp14:pctHeight>0</wp14:pctHeight>
+                </wp14:sizeRelV>
+              </wp:anchor>
+            </w:drawing>
+          </mc:Choice>
+          <mc:Fallback>
+            <w:pict>
+              <v:group w14:anchorId="16E3354F" id="Group 56" o:spid="_x0000_s1027" style="position:absolute;left:0;text-align:left;margin-left:-43.65pt;margin-top:11.55pt;width:521.9pt;height:315.3pt;z-index:251659776;mso-width-relative:margin;mso-height-relative:margin" coordsize="89489,49095" o:gfxdata="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">
+                <v:shape id="Cloud 46" o:spid="_x0000_s1028" style="position:absolute;top:2511;width:44957;height:27063;visibility:visible;mso-wrap-style:square;v-text-anchor:middle" coordsize="43200,43200" o:gfxdata="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" path="m3900,14370c3629,11657,4261,8921,5623,6907,7775,3726,11264,3017,14005,5202,15678,909,19914,22,22456,3432,23097,1683,24328,474,25749,200v1564,-302,3126,570,4084,2281c31215,267,33501,-460,35463,690v1495,876,2567,2710,2855,4886c40046,6218,41422,7998,41982,10318v407,1684,349,3513,-164,5142c43079,17694,43520,20590,43016,23322v-670,3632,-2888,6352,-5612,6882c37391,32471,36658,34621,35395,36101v-1919,2249,-4691,2538,-6840,714c27860,39948,25999,42343,23667,43106v-2748,899,-5616,-633,-7187,-3840c12772,42310,7956,40599,5804,35472,3690,35809,1705,34024,1110,31250,679,29243,1060,27077,2113,25551,619,24354,-213,22057,-5,19704,239,16949,1845,14791,3863,14507v12,-46,25,-91,37,-137xem4693,26177nfc3809,26271,2925,25993,2160,25380t4768,9519nfc6573,35092,6200,35220,5820,35280t10658,3810nfc16211,38544,15987,37961,15810,37350m28827,34751nfc28788,35398,28698,36038,28560,36660m34129,22954nfc36133,24282,37398,27058,37380,30090m41798,15354nfc41473,16386,40978,17302,40350,18030m38324,5426nfc38379,5843,38405,6266,38400,6690m29078,3952nfc29267,3369,29516,2826,29820,2340m22141,4720nfc22218,4238,22339,3771,22500,3330m14000,5192nfc14472,5568,14908,6021,15300,6540m4127,15789nfc4024,15325,3948,14851,3900,14370e" fillcolor="#f2f2f2 [3052]" strokecolor="#4bacc6 [3208]" strokeweight="2pt">
+                  <v:path arrowok="t" o:connecttype="custom" o:connectlocs="488398,1639884;224790,1589955;720993,2186282;605684,2210150;1714856,2448831;1645337,2339827;3000009,2177010;2972222,2296601;3551784,1437976;3890114,1885017;4349893,961866;4199200,1129507;3988356,339917;3996265,419102;3026130,247577;3103349,146592;2304201,295689;2341561,208611;1456972,325258;1592262,409705;429494,989117;405871,900223" o:connectangles="0,0,0,0,0,0,0,0,0,0,0,0,0,0,0,0,0,0,0,0,0,0"/>
+                </v:shape>
+                <v:group id="Group 47" o:spid="_x0000_s1029" style="position:absolute;left:279;width:89210;height:49095" coordorigin="279" coordsize="89209,49095" o:gfxdata="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">
+                  <v:shapetype id="_x0000_t75" coordsize="21600,21600" o:spt="75" o:preferrelative="t" path="m@4@5l@4@11@9@11@9@5xe" filled="f" stroked="f">
+                    <v:stroke joinstyle="miter"/>
+                    <v:formulas>
+                      <v:f eqn="if lineDrawn pixelLineWidth 0"/>
+                      <v:f eqn="sum @0 1 0"/>
+                      <v:f eqn="sum 0 0 @1"/>
+                      <v:f eqn="prod @2 1 2"/>
+                      <v:f eqn="prod @3 21600 pixelWidth"/>
+                      <v:f eqn="prod @3 21600 pixelHeight"/>
+                      <v:f eqn="sum @0 0 1"/>
+                      <v:f eqn="prod @6 1 2"/>
+                      <v:f eqn="prod @7 21600 pixelWidth"/>
+                      <v:f eqn="sum @8 21600 0"/>
+                      <v:f eqn="prod @7 21600 pixelHeight"/>
+                      <v:f eqn="sum @10 21600 0"/>
+                    </v:formulas>
+                    <v:path o:extrusionok="f" gradientshapeok="t" o:connecttype="rect"/>
+                    <o:lock v:ext="edit" aspectratio="t"/>
+                  </v:shapetype>
+                  <v:shape id="Picture 48" o:spid="_x0000_s1030" type="#_x0000_t75" style="position:absolute;left:50606;top:17028;width:38883;height:32067;visibility:visible;mso-wrap-style:square" o:gfxdata="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" adj="1856" filled="t" fillcolor="#ededed">
+                    <v:imagedata r:id="rId11" o:title=""/>
+                  </v:shape>
+                  <v:rect id="Rectangle 49" o:spid="_x0000_s1031" style="position:absolute;left:4881;top:5511;width:10994;height:6967;visibility:visible;mso-wrap-style:square;v-text-anchor:middle" o:gfxdata="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" fillcolor="#9f8ab9 [2423]" strokecolor="#4579b8 [3044]">
+                    <v:shadow on="t" color="black" opacity="22937f" origin=",.5" offset="0,.63889mm"/>
+                    <v:textbox>
+                      <w:txbxContent>
+                        <w:p>
+                          <w:pPr>
+                            <w:jc w:val="center"/>
+                            <w:textAlignment w:val="baseline"/>
+                          </w:pPr>
+                          <w:r>
+                            <w:rPr>
+                              <w:rFonts w:hAnsi="Cambria"/>
+                              <w:color w:val="FFFFFF" w:themeColor="light1"/>
+                              <w:kern w:val="24"/>
+                              <w:lang w:val="en-US"/>
+                            </w:rPr>
+                            <w:t>Service Registry</w:t>
+                          </w:r>
+                        </w:p>
+                      </w:txbxContent>
+                    </v:textbox>
+                  </v:rect>
+                  <v:rect id="Rectangle 50" o:spid="_x0000_s1032" style="position:absolute;left:16981;width:10995;height:6966;visibility:visible;mso-wrap-style:square;v-text-anchor:middle" o:gfxdata="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" fillcolor="#00b050" strokecolor="#4579b8 [3044]">
+                    <v:shadow on="t" color="black" opacity="22937f" origin=",.5" offset="0,.63889mm"/>
+                    <v:textbox>
+                      <w:txbxContent>
+                        <w:p>
+                          <w:pPr>
+                            <w:jc w:val="center"/>
+                            <w:textAlignment w:val="baseline"/>
+                          </w:pPr>
+                          <w:r>
+                            <w:rPr>
+                              <w:rFonts w:hAnsi="Cambria"/>
+                              <w:color w:val="FFFFFF" w:themeColor="light1"/>
+                              <w:kern w:val="24"/>
+                              <w:lang w:val="en-US"/>
+                            </w:rPr>
+                            <w:t>Orchestrator</w:t>
+                          </w:r>
+                        </w:p>
+                      </w:txbxContent>
+                    </v:textbox>
+                  </v:rect>
+                  <v:rect id="Rectangle 51" o:spid="_x0000_s1033" style="position:absolute;left:31238;top:1120;width:10994;height:6967;visibility:visible;mso-wrap-style:square;v-text-anchor:middle" o:gfxdata="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" fillcolor="red" strokecolor="#4579b8 [3044]">
+                    <v:shadow on="t" color="black" opacity="22937f" origin=",.5" offset="0,.63889mm"/>
+                    <v:textbox>
+                      <w:txbxContent>
+                        <w:p>
+                          <w:pPr>
+                            <w:jc w:val="center"/>
+                            <w:textAlignment w:val="baseline"/>
+                          </w:pPr>
+                          <w:r>
+                            <w:rPr>
+                              <w:rFonts w:hAnsi="Cambria"/>
+                              <w:color w:val="FFFFFF" w:themeColor="light1"/>
+                              <w:kern w:val="24"/>
+                              <w:lang w:val="en-US"/>
+                            </w:rPr>
+                            <w:t>Authenticator</w:t>
+                          </w:r>
+                        </w:p>
+                      </w:txbxContent>
+                    </v:textbox>
+                  </v:rect>
+                  <v:shape id="TextBox 8" o:spid="_x0000_s1034" type="#_x0000_t202" style="position:absolute;left:24928;top:20648;width:1847;height:3693;visibility:visible;mso-wrap-style:square;v-text-anchor:top" o:gfxdata="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" filled="f" stroked="f"/>
+                  <v:shape id="TextBox 15" o:spid="_x0000_s1035" type="#_x0000_t202" style="position:absolute;left:69124;top:27866;width:1847;height:3694;visibility:visible;mso-wrap-style:square;v-text-anchor:top" o:gfxdata="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" filled="f" stroked="f"/>
+                  <v:rect id="Rectangle 57" o:spid="_x0000_s1036" style="position:absolute;left:279;top:16224;width:13045;height:5494;visibility:visible;mso-wrap-style:square;v-text-anchor:middle" o:gfxdata="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" fillcolor="gray [1616]" strokecolor="black [3040]">
+                    <v:fill color2="#d9d9d9 [496]" rotate="t" angle="180" colors="0 #bcbcbc;22938f #d0d0d0;1 #ededed" focus="100%" type="gradient"/>
+                    <v:shadow on="t" color="black" opacity="24903f" origin=",.5" offset="0,.55556mm"/>
+                    <v:textbox>
+                      <w:txbxContent>
+                        <w:p>
+                          <w:pPr>
+                            <w:jc w:val="center"/>
+                            <w:textAlignment w:val="baseline"/>
+                          </w:pPr>
+                          <w:proofErr w:type="spellStart"/>
+                          <w:r>
+                            <w:rPr>
+                              <w:rFonts w:hAnsi="Cambria"/>
+                              <w:b/>
+                              <w:bCs/>
+                              <w:color w:val="000000" w:themeColor="dark1"/>
+                              <w:kern w:val="24"/>
+                              <w:lang w:val="en-US"/>
+                            </w:rPr>
+                            <w:t>Zwave</w:t>
+                          </w:r>
+                          <w:proofErr w:type="spellEnd"/>
+                          <w:r>
+                            <w:rPr>
+                              <w:rFonts w:hAnsi="Cambria"/>
+                              <w:b/>
+                              <w:bCs/>
+                              <w:color w:val="000000" w:themeColor="dark1"/>
+                              <w:kern w:val="24"/>
+                              <w:lang w:val="en-US"/>
+                            </w:rPr>
+                            <w:t xml:space="preserve"> Consumer</w:t>
+                          </w:r>
+                        </w:p>
+                      </w:txbxContent>
+                    </v:textbox>
+                  </v:rect>
+                  <v:rect id="Rectangle 58" o:spid="_x0000_s1037" style="position:absolute;left:39482;top:10514;width:10995;height:5495;visibility:visible;mso-wrap-style:square;v-text-anchor:middle" o:gfxdata="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" fillcolor="gray [1616]" strokecolor="black [3040]">
+                    <v:fill color2="#d9d9d9 [496]" rotate="t" angle="180" colors="0 #bcbcbc;22938f #d0d0d0;1 #ededed" focus="100%" type="gradient"/>
+                    <v:shadow on="t" color="black" opacity="24903f" origin=",.5" offset="0,.55556mm"/>
+                    <v:textbox>
+                      <w:txbxContent>
+                        <w:p>
+                          <w:pPr>
+                            <w:jc w:val="center"/>
+                            <w:textAlignment w:val="baseline"/>
+                          </w:pPr>
+                          <w:r>
+                            <w:rPr>
+                              <w:rFonts w:hAnsi="Cambria"/>
+                              <w:b/>
+                              <w:bCs/>
+                              <w:color w:val="000000" w:themeColor="dark1"/>
+                              <w:kern w:val="24"/>
+                              <w:lang w:val="en-US"/>
+                            </w:rPr>
+                            <w:t>Plug Provider</w:t>
+                          </w:r>
+                        </w:p>
+                      </w:txbxContent>
+                    </v:textbox>
+                  </v:rect>
+                  <v:rect id="Rectangle 59" o:spid="_x0000_s1038" style="position:absolute;left:9168;top:24845;width:13440;height:5494;visibility:visible;mso-wrap-style:square;v-text-anchor:middle" o:gfxdata="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" fillcolor="gray [1616]" strokecolor="black [3040]">
+                    <v:fill color2="#d9d9d9 [496]" rotate="t" angle="180" colors="0 #bcbcbc;22938f #d0d0d0;1 #ededed" focus="100%" type="gradient"/>
+                    <v:shadow on="t" color="black" opacity="24903f" origin=",.5" offset="0,.55556mm"/>
+                    <v:textbox>
+                      <w:txbxContent>
+                        <w:p>
+                          <w:pPr>
+                            <w:jc w:val="center"/>
+                            <w:textAlignment w:val="baseline"/>
+                          </w:pPr>
+                          <w:proofErr w:type="spellStart"/>
+                          <w:r>
+                            <w:rPr>
+                              <w:rFonts w:hAnsi="Cambria"/>
+                              <w:b/>
+                              <w:bCs/>
+                              <w:color w:val="000000" w:themeColor="dark1"/>
+                              <w:kern w:val="24"/>
+                              <w:lang w:val="en-US"/>
+                            </w:rPr>
+                            <w:t>Zwave</w:t>
+                          </w:r>
+                          <w:proofErr w:type="spellEnd"/>
+                          <w:r>
+                            <w:rPr>
+                              <w:rFonts w:hAnsi="Cambria"/>
+                              <w:b/>
+                              <w:bCs/>
+                              <w:color w:val="000000" w:themeColor="dark1"/>
+                              <w:kern w:val="24"/>
+                              <w:lang w:val="en-US"/>
+                            </w:rPr>
+                            <w:t xml:space="preserve"> Controller Provider</w:t>
+                          </w:r>
+                        </w:p>
+                      </w:txbxContent>
+                    </v:textbox>
+                  </v:rect>
+                  <v:shapetype id="_x0000_t32" coordsize="21600,21600" o:spt="32" o:oned="t" path="m,l21600,21600e" filled="f">
+                    <v:path arrowok="t" fillok="f" o:connecttype="none"/>
+                    <o:lock v:ext="edit" shapetype="t"/>
+                  </v:shapetype>
+                  <v:shape id="Straight Arrow Connector 60" o:spid="_x0000_s1039" type="#_x0000_t32" style="position:absolute;left:37997;top:26598;width:24906;height:11801;visibility:visible;mso-wrap-style:square" o:connectortype="straight" o:gfxdata="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" strokecolor="#9bbb59 [3206]" strokeweight="2.25pt">
+                    <v:stroke dashstyle="3 1" endarrow="open"/>
+                    <o:lock v:ext="edit" shapetype="f"/>
+                  </v:shape>
+                  <v:shape id="Straight Arrow Connector 61" o:spid="_x0000_s1040" type="#_x0000_t32" style="position:absolute;left:16855;top:30634;width:46213;height:8443;flip:x y;visibility:visible;mso-wrap-style:square" o:connectortype="straight" o:gfxdata="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" strokecolor="#9bbb59 [3206]" strokeweight="2.25pt">
+                    <v:stroke dashstyle="3 1" endarrow="open"/>
+                    <o:lock v:ext="edit" shapetype="f"/>
+                  </v:shape>
+                  <v:oval id="Oval 62" o:spid="_x0000_s1041" style="position:absolute;left:15850;top:17164;width:4245;height:3978;visibility:visible;mso-wrap-style:square;v-text-anchor:middle" o:gfxdata="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" filled="f" stroked="f">
+                    <v:shadow on="t" color="black" opacity="22937f" origin=",.5" offset="0,.63889mm"/>
+                  </v:oval>
+                  <v:oval id="Oval 63" o:spid="_x0000_s1042" style="position:absolute;left:33741;top:17591;width:4246;height:3978;visibility:visible;mso-wrap-style:square;v-text-anchor:middle" o:gfxdata="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" filled="f" stroked="f">
+                    <v:shadow on="t" color="black" opacity="22937f" origin=",.5" offset="0,.63889mm"/>
+                  </v:oval>
+                  <v:oval id="Oval 4097" o:spid="_x0000_s1043" style="position:absolute;left:16368;top:22620;width:4245;height:3978;visibility:visible;mso-wrap-style:square;v-text-anchor:middle" o:gfxdata="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" filled="f" stroked="f">
+                    <v:shadow on="t" color="black" opacity="22937f" origin=",.5" offset="0,.63889mm"/>
+                  </v:oval>
+                  <v:oval id="Oval 4098" o:spid="_x0000_s1044" style="position:absolute;left:29078;top:14664;width:4245;height:3979;visibility:visible;mso-wrap-style:square;v-text-anchor:middle" o:gfxdata="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" filled="f" stroked="f">
+                    <v:shadow on="t" color="black" opacity="22937f" origin=",.5" offset="0,.63889mm"/>
+                  </v:oval>
+                  <v:shapetype id="_x0000_t34" coordsize="21600,21600" o:spt="34" o:oned="t" adj="10800" path="m,l@0,0@0,21600,21600,21600e" filled="f">
+                    <v:stroke joinstyle="miter"/>
+                    <v:formulas>
+                      <v:f eqn="val #0"/>
+                    </v:formulas>
+                    <v:path arrowok="t" fillok="f" o:connecttype="none"/>
+                    <v:handles>
+                      <v:h position="#0,center"/>
+                    </v:handles>
+                    <o:lock v:ext="edit" shapetype="t"/>
+                  </v:shapetype>
+                  <v:shape id="Elbow Connector 4100" o:spid="_x0000_s1045" type="#_x0000_t34" style="position:absolute;left:43604;top:19430;width:22005;height:15934;rotation:90;flip:y;visibility:visible;mso-wrap-style:square" o:connectortype="elbow" o:gfxdata="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" strokecolor="#9bbb59 [3206]" strokeweight="2.25pt">
+                    <v:stroke dashstyle="dash" endarrow="open" joinstyle="round"/>
+                    <o:lock v:ext="edit" shapetype="f"/>
+                  </v:shape>
+                  <v:shape id="Elbow Connector 82" o:spid="_x0000_s1046" type="#_x0000_t34" style="position:absolute;left:43679;top:17309;width:21542;height:18941;rotation:90;flip:x;visibility:visible;mso-wrap-style:square" o:connectortype="elbow" o:gfxdata="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" strokecolor="#9bbb59 [3206]" strokeweight="2.25pt">
+                    <v:stroke dashstyle="dash" endarrow="open" joinstyle="round"/>
+                    <o:lock v:ext="edit" shapetype="f"/>
+                  </v:shape>
+                  <v:rect id="Rectangle 4102" o:spid="_x0000_s1047" style="position:absolute;left:27001;top:21819;width:14179;height:7096;visibility:visible;mso-wrap-style:square;v-text-anchor:middle" o:gfxdata="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" fillcolor="gray [1616]" strokecolor="black [3040]">
+                    <v:fill color2="#d9d9d9 [496]" rotate="t" angle="180" colors="0 #bcbcbc;22938f #d0d0d0;1 #ededed" focus="100%" type="gradient"/>
+                    <v:shadow on="t" color="black" opacity="24903f" origin=",.5" offset="0,.55556mm"/>
+                    <v:textbox>
+                      <w:txbxContent>
+                        <w:p>
+                          <w:pPr>
+                            <w:jc w:val="center"/>
+                            <w:textAlignment w:val="baseline"/>
+                          </w:pPr>
+                          <w:r>
+                            <w:rPr>
+                              <w:rFonts w:hAnsi="Cambria"/>
+                              <w:b/>
+                              <w:bCs/>
+                              <w:color w:val="000000" w:themeColor="dark1"/>
+                              <w:kern w:val="24"/>
+                              <w:lang w:val="en-US"/>
+                            </w:rPr>
+                            <w:t>Thermostat</w:t>
+                          </w:r>
+                          <w:r>
+                            <w:rPr>
+                              <w:rFonts w:hAnsi="Cambria"/>
+                              <w:b/>
+                              <w:bCs/>
+                              <w:color w:val="000000" w:themeColor="dark1"/>
+                              <w:kern w:val="24"/>
+                              <w:lang w:val="en-US"/>
+                            </w:rPr>
+                            <w:t xml:space="preserve"> </w:t>
+                          </w:r>
+                          <w:r>
+                            <w:rPr>
+                              <w:rFonts w:hAnsi="Cambria"/>
+                              <w:b/>
+                              <w:bCs/>
+                              <w:color w:val="000000" w:themeColor="dark1"/>
+                              <w:kern w:val="24"/>
+                              <w:lang w:val="en-US"/>
+                            </w:rPr>
+                            <w:t>Provider</w:t>
+                          </w:r>
+                        </w:p>
+                      </w:txbxContent>
+                    </v:textbox>
+                  </v:rect>
+                  <v:shape id="Straight Arrow Connector 4103" o:spid="_x0000_s1048" type="#_x0000_t32" style="position:absolute;left:20163;top:30339;width:42905;height:8060;visibility:visible;mso-wrap-style:square" o:connectortype="straight" o:gfxdata="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" strokecolor="#9bbb59 [3206]" strokeweight="2.25pt">
+                    <v:stroke dashstyle="3 1" endarrow="open"/>
+                    <o:lock v:ext="edit" shapetype="f"/>
+                  </v:shape>
+                  <v:shape id="Straight Arrow Connector 4104" o:spid="_x0000_s1049" type="#_x0000_t32" style="position:absolute;left:37779;top:25510;width:26025;height:12889;flip:x y;visibility:visible;mso-wrap-style:square" o:connectortype="straight" o:gfxdata="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" strokecolor="#9bbb59 [3206]" strokeweight="2.25pt">
+                    <v:stroke dashstyle="3 1" endarrow="open"/>
+                    <o:lock v:ext="edit" shapetype="f"/>
+                  </v:shape>
+                </v:group>
+                <w10:wrap type="topAndBottom"/>
+              </v:group>
+            </w:pict>
+          </mc:Fallback>
+        </mc:AlternateContent>
+      </w:r>
+    </w:p>
+    <w:p>
+      <w:pPr>
+        <w:pStyle w:val="BodyText"/>
+        <w:ind w:left="1343"/>
+        <w:rPr>
+          <w:lang w:val="en-US"/>
+        </w:rPr>
+      </w:pPr>
+    </w:p>
+    <w:p>
+      <w:pPr>
+        <w:pStyle w:val="BodyText"/>
+        <w:ind w:left="1343"/>
+        <w:rPr>
+          <w:lang w:val="en-US"/>
+        </w:rPr>
+      </w:pPr>
+    </w:p>
+    <w:p>
+      <w:pPr>
+        <w:pStyle w:val="BodyText"/>
+        <w:ind w:left="1343"/>
+        <w:rPr>
+          <w:lang w:val="en-US"/>
+        </w:rPr>
+      </w:pPr>
+      <w:bookmarkStart w:id="7" w:name="_GoBack"/>
+      <w:bookmarkEnd w:id="7"/>
+    </w:p>
+    <w:p>
+      <w:pPr>
         <w:pStyle w:val="Title"/>
         <w:rPr>
           <w:lang w:val="en-US"/>
         </w:rPr>
       </w:pPr>
       <w:r>
+        <w:lastRenderedPageBreak/>
         <w:t xml:space="preserve">Behaviour </w:t>
       </w:r>
       <w:r>
         <w:t>Diagrams</w:t>
       </w:r>
-      <w:bookmarkStart w:id="7" w:name="_GoBack"/>
       <w:bookmarkEnd w:id="6"/>
-      <w:bookmarkEnd w:id="7"/>
     </w:p>
     <w:p>
       <w:pPr>
@@ -2233,7 +3482,7 @@
           <w:noProof/>
         </w:rPr>
         <w:drawing>
-          <wp:inline distT="0" distB="0" distL="0" distR="0" wp14:anchorId="551E1EA3" wp14:editId="44564B4D">
+          <wp:inline distT="0" distB="0" distL="0" distR="0" wp14:anchorId="551E1EA3" wp14:editId="0F489716">
             <wp:extent cx="5575935" cy="4308475"/>
             <wp:effectExtent l="0" t="0" r="5715" b="0"/>
             <wp:docPr id="1" name="Picture 1" descr="Timeline&#10;&#10;Description automatically generated"/>
@@ -2248,7 +3497,7 @@
                     <pic:cNvPicPr/>
                   </pic:nvPicPr>
                   <pic:blipFill>
-                    <a:blip r:embed="rId10"/>
+                    <a:blip r:embed="rId12"/>
                     <a:stretch>
                       <a:fillRect/>
                     </a:stretch>
@@ -2303,7 +3552,6 @@
       </w:pPr>
       <w:bookmarkStart w:id="9" w:name="_Toc375649368"/>
       <w:r>
-        <w:lastRenderedPageBreak/>
         <w:t>Produced Services</w:t>
       </w:r>
       <w:bookmarkEnd w:id="9"/>
@@ -2557,6 +3805,7 @@
       </w:pPr>
       <w:bookmarkStart w:id="10" w:name="_Toc375649369"/>
       <w:r>
+        <w:lastRenderedPageBreak/>
         <w:t>Consumed Services</w:t>
       </w:r>
       <w:bookmarkEnd w:id="10"/>
@@ -2895,7 +4144,7 @@
       <w:pPr>
         <w:pStyle w:val="BodyText"/>
       </w:pPr>
-      <w:hyperlink r:id="rId11" w:history="1">
+      <w:hyperlink r:id="rId13" w:history="1">
         <w:r>
           <w:rPr>
             <w:rStyle w:val="Hyperlink"/>
@@ -2911,7 +4160,7 @@
       <w:pPr>
         <w:pStyle w:val="BodyText"/>
       </w:pPr>
-      <w:hyperlink r:id="rId12" w:history="1">
+      <w:hyperlink r:id="rId14" w:history="1">
         <w:r>
           <w:rPr>
             <w:rStyle w:val="Hyperlink"/>
@@ -2971,7 +4220,6 @@
       </w:pPr>
       <w:bookmarkStart w:id="13" w:name="_Toc375649372"/>
       <w:r>
-        <w:lastRenderedPageBreak/>
         <w:t>Revision history</w:t>
       </w:r>
       <w:bookmarkEnd w:id="13"/>
@@ -3180,6 +4428,7 @@
       <w:bookmarkStart w:id="16" w:name="_Toc354828816"/>
       <w:bookmarkStart w:id="17" w:name="_Toc375649374"/>
       <w:r>
+        <w:lastRenderedPageBreak/>
         <w:t>Quality Assurance</w:t>
       </w:r>
       <w:bookmarkEnd w:id="16"/>
@@ -3352,8 +4601,8 @@
       </w:pPr>
     </w:p>
     <w:sectPr>
-      <w:headerReference w:type="default" r:id="rId13"/>
-      <w:footerReference w:type="default" r:id="rId14"/>
+      <w:headerReference w:type="default" r:id="rId15"/>
+      <w:footerReference w:type="default" r:id="rId16"/>
       <w:pgSz w:w="11900" w:h="16840"/>
       <w:pgMar w:top="2552" w:right="1134" w:bottom="1418" w:left="1985" w:header="601" w:footer="709" w:gutter="0"/>
       <w:cols w:space="708"/>
@@ -3576,7 +4825,7 @@
               <v:stroke joinstyle="miter"/>
               <v:path gradientshapeok="t" o:connecttype="rect"/>
             </v:shapetype>
-            <v:shape id="Text Box 2" o:spid="_x0000_s1027" type="#_x0000_t202" style="position:absolute;margin-left:0;margin-top:757.25pt;width:425.55pt;height:45pt;z-index:251664896;visibility:visible;mso-wrap-style:square;mso-width-percent:0;mso-height-percent:0;mso-wrap-distance-left:9pt;mso-wrap-distance-top:0;mso-wrap-distance-right:9pt;mso-wrap-distance-bottom:0;mso-position-horizontal:absolute;mso-position-horizontal-relative:text;mso-position-vertical:absolute;mso-position-vertical-relative:page;mso-width-percent:0;mso-height-percent:0;mso-width-relative:margin;mso-height-relative:margin;v-text-anchor:top" o:gfxdata="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" filled="f" stroked="f">
+            <v:shape id="Text Box 2" o:spid="_x0000_s1050" type="#_x0000_t202" style="position:absolute;margin-left:0;margin-top:757.25pt;width:425.55pt;height:45pt;z-index:251664896;visibility:visible;mso-wrap-style:square;mso-width-percent:0;mso-height-percent:0;mso-wrap-distance-left:9pt;mso-wrap-distance-top:0;mso-wrap-distance-right:9pt;mso-wrap-distance-bottom:0;mso-position-horizontal:absolute;mso-position-horizontal-relative:text;mso-position-vertical:absolute;mso-position-vertical-relative:page;mso-width-percent:0;mso-height-percent:0;mso-width-relative:margin;mso-height-relative:margin;v-text-anchor:top" o:gfxdata="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" filled="f" stroked="f">
               <v:textbox inset="0,0,0,0">
                 <w:txbxContent>
                   <w:p>
@@ -3737,7 +4986,7 @@
                   </a:prstGeom>
                   <a:extLst>
                     <a:ext uri="{FAA26D3D-D897-4be2-8F04-BA451C77F1D7}">
-                      <ma14:placeholderFlag xmlns="" xmlns:mo="http://schemas.microsoft.com/office/mac/office/2008/main" xmlns:mv="urn:schemas-microsoft-com:mac:vml" xmlns:o="urn:schemas-microsoft-com:office:office" xmlns:v="urn:schemas-microsoft-com:vml" xmlns:w10="urn:schemas-microsoft-com:office:word" xmlns:w="http://schemas.openxmlformats.org/wordprocessingml/2006/main" xmlns:ma14="http://schemas.microsoft.com/office/mac/drawingml/2011/main" xmlns:ve="http://schemas.openxmlformats.org/markup-compatibility/2006"/>
+                      <ma14:placeholderFlag xmlns:ve="http://schemas.openxmlformats.org/markup-compatibility/2006" xmlns:ma14="http://schemas.microsoft.com/office/mac/drawingml/2011/main" xmlns:w="http://schemas.openxmlformats.org/wordprocessingml/2006/main" xmlns:w10="urn:schemas-microsoft-com:office:word" xmlns:v="urn:schemas-microsoft-com:vml" xmlns:o="urn:schemas-microsoft-com:office:office" xmlns:mv="urn:schemas-microsoft-com:mac:vml" xmlns:mo="http://schemas.microsoft.com/office/mac/office/2008/main" xmlns=""/>
                     </a:ext>
                   </a:extLst>
                 </pic:spPr>
@@ -3899,7 +5148,7 @@
         </mc:Choice>
         <mc:Fallback>
           <w:pict>
-            <v:shape w14:anchorId="54C26104" id="Text Box 5" o:spid="_x0000_s1028" type="#_x0000_t202" style="position:absolute;margin-left:36.25pt;margin-top:806pt;width:546.3pt;height:17.3pt;z-index:251659776;visibility:visible;mso-wrap-style:square;mso-width-percent:0;mso-height-percent:0;mso-wrap-distance-left:9pt;mso-wrap-distance-top:0;mso-wrap-distance-right:9pt;mso-wrap-distance-bottom:0;mso-position-horizontal:absolute;mso-position-horizontal-relative:page;mso-position-vertical:absolute;mso-position-vertical-relative:page;mso-width-percent:0;mso-height-percent:0;mso-width-relative:margin;mso-height-relative:margin;v-text-anchor:top" o:gfxdata="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" filled="f" stroked="f">
+            <v:shape w14:anchorId="54C26104" id="Text Box 5" o:spid="_x0000_s1051" type="#_x0000_t202" style="position:absolute;margin-left:36.25pt;margin-top:806pt;width:546.3pt;height:17.3pt;z-index:251659776;visibility:visible;mso-wrap-style:square;mso-width-percent:0;mso-height-percent:0;mso-wrap-distance-left:9pt;mso-wrap-distance-top:0;mso-wrap-distance-right:9pt;mso-wrap-distance-bottom:0;mso-position-horizontal:absolute;mso-position-horizontal-relative:page;mso-position-vertical:absolute;mso-position-vertical-relative:page;mso-width-percent:0;mso-height-percent:0;mso-width-relative:margin;mso-height-relative:margin;v-text-anchor:top" o:gfxdata="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" filled="f" stroked="f">
               <v:textbox inset="0,0,0,0">
                 <w:txbxContent>
                   <w:p>
@@ -4199,7 +5448,7 @@
               <v:stroke joinstyle="miter"/>
               <v:path gradientshapeok="t" o:connecttype="rect"/>
             </v:shapetype>
-            <v:shape id="_x0000_s1029" type="#_x0000_t202" style="position:absolute;margin-left:36.25pt;margin-top:806pt;width:546.3pt;height:17.3pt;z-index:251661824;visibility:visible;mso-wrap-style:square;mso-width-percent:0;mso-height-percent:0;mso-wrap-distance-left:9pt;mso-wrap-distance-top:0;mso-wrap-distance-right:9pt;mso-wrap-distance-bottom:0;mso-position-horizontal:absolute;mso-position-horizontal-relative:page;mso-position-vertical:absolute;mso-position-vertical-relative:page;mso-width-percent:0;mso-height-percent:0;mso-width-relative:margin;mso-height-relative:margin;v-text-anchor:top" o:gfxdata="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" filled="f" stroked="f">
+            <v:shape id="_x0000_s1052" type="#_x0000_t202" style="position:absolute;margin-left:36.25pt;margin-top:806pt;width:546.3pt;height:17.3pt;z-index:251661824;visibility:visible;mso-wrap-style:square;mso-width-percent:0;mso-height-percent:0;mso-wrap-distance-left:9pt;mso-wrap-distance-top:0;mso-wrap-distance-right:9pt;mso-wrap-distance-bottom:0;mso-position-horizontal:absolute;mso-position-horizontal-relative:page;mso-position-vertical:absolute;mso-position-vertical-relative:page;mso-width-percent:0;mso-height-percent:0;mso-width-relative:margin;mso-height-relative:margin;v-text-anchor:top" o:gfxdata="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" filled="f" stroked="f">
               <v:textbox inset="0,0,0,0">
                 <w:txbxContent>
                   <w:p>
@@ -4684,7 +5933,7 @@
               <w:noProof/>
               <w:lang w:val="en-GB"/>
             </w:rPr>
-            <w:t>06/01/2021</w:t>
+            <w:t>07/01/2021</w:t>
           </w:r>
           <w:r>
             <w:rPr>
@@ -5351,7 +6600,7 @@
               <w:sz w:val="18"/>
               <w:szCs w:val="18"/>
             </w:rPr>
-            <w:t>2021-01-06</w:t>
+            <w:t>2021-01-07</w:t>
           </w:r>
           <w:r>
             <w:rPr>
@@ -7011,7 +8260,7 @@
         <w:rFonts w:ascii="Courier New" w:hAnsi="Courier New" w:cs="Courier New" w:hint="default"/>
       </w:rPr>
     </w:lvl>
-    <w:lvl w:ilvl="1" w:tplc="041D0003" w:tentative="1">
+    <w:lvl w:ilvl="1" w:tplc="041D0003">
       <w:start w:val="1"/>
       <w:numFmt w:val="bullet"/>
       <w:lvlText w:val="o"/>
@@ -7404,6 +8653,7 @@
     <w:lsdException w:name="HTML Sample" w:semiHidden="1" w:unhideWhenUsed="1"/>
     <w:lsdException w:name="HTML Typewriter" w:semiHidden="1" w:unhideWhenUsed="1"/>
     <w:lsdException w:name="HTML Variable" w:semiHidden="1" w:unhideWhenUsed="1"/>
+    <w:lsdException w:name="Normal Table" w:semiHidden="1" w:unhideWhenUsed="1"/>
     <w:lsdException w:name="annotation subject" w:semiHidden="1" w:unhideWhenUsed="1"/>
     <w:lsdException w:name="No List" w:semiHidden="1" w:unhideWhenUsed="1"/>
     <w:lsdException w:name="Outline List 1" w:semiHidden="1" w:unhideWhenUsed="1"/>
@@ -7446,8 +8696,11 @@
     <w:lsdException w:name="Table Contemporary" w:semiHidden="1" w:unhideWhenUsed="1"/>
     <w:lsdException w:name="Table Elegant" w:semiHidden="1" w:unhideWhenUsed="1"/>
     <w:lsdException w:name="Table Professional" w:semiHidden="1" w:unhideWhenUsed="1"/>
+    <w:lsdException w:name="Table Subtle 1" w:semiHidden="1" w:unhideWhenUsed="1"/>
     <w:lsdException w:name="Table Subtle 2" w:semiHidden="1" w:unhideWhenUsed="1"/>
     <w:lsdException w:name="Table Web 1" w:semiHidden="1" w:unhideWhenUsed="1"/>
+    <w:lsdException w:name="Table Web 2" w:semiHidden="1" w:unhideWhenUsed="1"/>
+    <w:lsdException w:name="Table Web 3" w:semiHidden="1" w:unhideWhenUsed="1"/>
     <w:lsdException w:name="Balloon Text" w:semiHidden="1" w:unhideWhenUsed="1"/>
     <w:lsdException w:name="Table Grid" w:uiPriority="59"/>
     <w:lsdException w:name="Table Theme" w:semiHidden="1" w:unhideWhenUsed="1"/>
@@ -7772,7 +9025,6 @@
   <w:style w:type="character" w:default="1" w:styleId="DefaultParagraphFont">
     <w:name w:val="Default Paragraph Font"/>
     <w:uiPriority w:val="1"/>
-    <w:semiHidden/>
     <w:unhideWhenUsed/>
   </w:style>
   <w:style w:type="table" w:default="1" w:styleId="TableNormal">
@@ -8875,7 +10127,7 @@
     <w:charset w:val="00"/>
     <w:family w:val="swiss"/>
     <w:pitch w:val="variable"/>
-    <w:sig w:usb0="E0002AFF" w:usb1="C000247B" w:usb2="00000009" w:usb3="00000000" w:csb0="000001FF" w:csb1="00000000"/>
+    <w:sig w:usb0="E4002EFF" w:usb1="C000247B" w:usb2="00000009" w:usb3="00000000" w:csb0="000001FF" w:csb1="00000000"/>
   </w:font>
 </w:fonts>
 </file>
@@ -9054,6 +10306,7 @@
     <w:lsdException w:name="HTML Sample" w:semiHidden="1" w:unhideWhenUsed="1"/>
     <w:lsdException w:name="HTML Typewriter" w:semiHidden="1" w:unhideWhenUsed="1"/>
     <w:lsdException w:name="HTML Variable" w:semiHidden="1" w:unhideWhenUsed="1"/>
+    <w:lsdException w:name="Normal Table" w:semiHidden="1" w:unhideWhenUsed="1"/>
     <w:lsdException w:name="annotation subject" w:semiHidden="1" w:unhideWhenUsed="1"/>
     <w:lsdException w:name="No List" w:semiHidden="1" w:unhideWhenUsed="1"/>
     <w:lsdException w:name="Outline List 1" w:semiHidden="1" w:unhideWhenUsed="1"/>
@@ -9096,8 +10349,11 @@
     <w:lsdException w:name="Table Contemporary" w:semiHidden="1" w:unhideWhenUsed="1"/>
     <w:lsdException w:name="Table Elegant" w:semiHidden="1" w:unhideWhenUsed="1"/>
     <w:lsdException w:name="Table Professional" w:semiHidden="1" w:unhideWhenUsed="1"/>
+    <w:lsdException w:name="Table Subtle 1" w:semiHidden="1" w:unhideWhenUsed="1"/>
     <w:lsdException w:name="Table Subtle 2" w:semiHidden="1" w:unhideWhenUsed="1"/>
     <w:lsdException w:name="Table Web 1" w:semiHidden="1" w:unhideWhenUsed="1"/>
+    <w:lsdException w:name="Table Web 2" w:semiHidden="1" w:unhideWhenUsed="1"/>
+    <w:lsdException w:name="Table Web 3" w:semiHidden="1" w:unhideWhenUsed="1"/>
     <w:lsdException w:name="Balloon Text" w:semiHidden="1" w:unhideWhenUsed="1"/>
     <w:lsdException w:name="Table Grid" w:uiPriority="39"/>
     <w:lsdException w:name="Table Theme" w:semiHidden="1" w:unhideWhenUsed="1"/>
@@ -9710,7 +10966,7 @@
 </file>
 
 <file path=customXml/itemProps1.xml><?xml version="1.0" encoding="utf-8"?>
-<ds:datastoreItem xmlns:ds="http://schemas.openxmlformats.org/officeDocument/2006/customXml" ds:itemID="{19A53C17-CB91-4D5B-9C5A-98398FC911AB}">
+<ds:datastoreItem xmlns:ds="http://schemas.openxmlformats.org/officeDocument/2006/customXml" ds:itemID="{043996FB-1654-47E4-A229-F6675E3BDCFA}">
   <ds:schemaRefs>
     <ds:schemaRef ds:uri="http://schemas.openxmlformats.org/officeDocument/2006/bibliography"/>
   </ds:schemaRefs>

</xml_diff>